<commit_message>
Base de datos hecha
</commit_message>
<xml_diff>
--- a/Memoria/2 - PROYECTO - Propuesta de índice - Luis Moreno.docx
+++ b/Memoria/2 - PROYECTO - Propuesta de índice - Luis Moreno.docx
@@ -10,6 +10,7 @@
           <w:docPartUnique/>
         </w:docPartObj>
       </w:sdtPr>
+      <w:sdtEndPr/>
       <w:sdtContent>
         <w:p>
           <w:r>
@@ -889,6 +890,7 @@
                                     <w:dataBinding w:prefixMappings="xmlns:ns0='http://schemas.openxmlformats.org/officeDocument/2006/extended-properties'" w:xpath="/ns0:Properties[1]/ns0:Company[1]" w:storeItemID="{6668398D-A668-4E3E-A5EB-62B293D839F1}"/>
                                     <w:text/>
                                   </w:sdtPr>
+                                  <w:sdtEndPr/>
                                   <w:sdtContent>
                                     <w:p>
                                       <w:pPr>
@@ -988,6 +990,7 @@
                                       <w:calendar w:val="gregorian"/>
                                     </w:date>
                                   </w:sdtPr>
+                                  <w:sdtEndPr/>
                                   <w:sdtContent>
                                     <w:p>
                                       <w:pPr>
@@ -1068,6 +1071,7 @@
                                     <w:dataBinding w:prefixMappings="xmlns:ns0='http://schemas.openxmlformats.org/package/2006/metadata/core-properties' xmlns:ns1='http://purl.org/dc/elements/1.1/'" w:xpath="/ns0:coreProperties[1]/ns1:title[1]" w:storeItemID="{6C3C8BC8-F283-45AE-878A-BAB7291924A1}"/>
                                     <w:text/>
                                   </w:sdtPr>
+                                  <w:sdtEndPr/>
                                   <w:sdtContent>
                                     <w:p>
                                       <w:pPr>
@@ -1088,64 +1092,8 @@
                                           <w:sz w:val="72"/>
                                           <w:szCs w:val="72"/>
                                         </w:rPr>
-                                        <w:t xml:space="preserve">Generador de </w:t>
+                                        <w:t>Generador de bots para whatsapp con python</w:t>
                                       </w:r>
-                                      <w:proofErr w:type="spellStart"/>
-                                      <w:r>
-                                        <w:rPr>
-                                          <w:b/>
-                                          <w:bCs/>
-                                          <w:color w:val="1F497D" w:themeColor="text2"/>
-                                          <w:sz w:val="72"/>
-                                          <w:szCs w:val="72"/>
-                                        </w:rPr>
-                                        <w:t>bots</w:t>
-                                      </w:r>
-                                      <w:proofErr w:type="spellEnd"/>
-                                      <w:r>
-                                        <w:rPr>
-                                          <w:b/>
-                                          <w:bCs/>
-                                          <w:color w:val="1F497D" w:themeColor="text2"/>
-                                          <w:sz w:val="72"/>
-                                          <w:szCs w:val="72"/>
-                                        </w:rPr>
-                                        <w:t xml:space="preserve"> para </w:t>
-                                      </w:r>
-                                      <w:proofErr w:type="spellStart"/>
-                                      <w:r>
-                                        <w:rPr>
-                                          <w:b/>
-                                          <w:bCs/>
-                                          <w:color w:val="1F497D" w:themeColor="text2"/>
-                                          <w:sz w:val="72"/>
-                                          <w:szCs w:val="72"/>
-                                        </w:rPr>
-                                        <w:t>whatsapp</w:t>
-                                      </w:r>
-                                      <w:proofErr w:type="spellEnd"/>
-                                      <w:r>
-                                        <w:rPr>
-                                          <w:b/>
-                                          <w:bCs/>
-                                          <w:color w:val="1F497D" w:themeColor="text2"/>
-                                          <w:sz w:val="72"/>
-                                          <w:szCs w:val="72"/>
-                                        </w:rPr>
-                                        <w:t xml:space="preserve"> con </w:t>
-                                      </w:r>
-                                      <w:proofErr w:type="spellStart"/>
-                                      <w:r>
-                                        <w:rPr>
-                                          <w:b/>
-                                          <w:bCs/>
-                                          <w:color w:val="1F497D" w:themeColor="text2"/>
-                                          <w:sz w:val="72"/>
-                                          <w:szCs w:val="72"/>
-                                        </w:rPr>
-                                        <w:t>python</w:t>
-                                      </w:r>
-                                      <w:proofErr w:type="spellEnd"/>
                                     </w:p>
                                   </w:sdtContent>
                                 </w:sdt>
@@ -1163,6 +1111,7 @@
                                     <w:dataBinding w:prefixMappings="xmlns:ns0='http://schemas.openxmlformats.org/package/2006/metadata/core-properties' xmlns:ns1='http://purl.org/dc/elements/1.1/'" w:xpath="/ns0:coreProperties[1]/ns1:subject[1]" w:storeItemID="{6C3C8BC8-F283-45AE-878A-BAB7291924A1}"/>
                                     <w:text/>
                                   </w:sdtPr>
+                                  <w:sdtEndPr/>
                                   <w:sdtContent>
                                     <w:p>
                                       <w:pPr>
@@ -1192,51 +1141,7 @@
                                           <w:sz w:val="40"/>
                                           <w:szCs w:val="40"/>
                                         </w:rPr>
-                                        <w:t xml:space="preserve">intuitiva para la creación de </w:t>
-                                      </w:r>
-                                      <w:proofErr w:type="spellStart"/>
-                                      <w:r>
-                                        <w:rPr>
-                                          <w:b/>
-                                          <w:bCs/>
-                                          <w:color w:val="4F81BD" w:themeColor="accent1"/>
-                                          <w:sz w:val="40"/>
-                                          <w:szCs w:val="40"/>
-                                        </w:rPr>
-                                        <w:t>bots</w:t>
-                                      </w:r>
-                                      <w:proofErr w:type="spellEnd"/>
-                                      <w:r>
-                                        <w:rPr>
-                                          <w:b/>
-                                          <w:bCs/>
-                                          <w:color w:val="4F81BD" w:themeColor="accent1"/>
-                                          <w:sz w:val="40"/>
-                                          <w:szCs w:val="40"/>
-                                        </w:rPr>
-                                        <w:t xml:space="preserve"> automáticos para </w:t>
-                                      </w:r>
-                                      <w:proofErr w:type="spellStart"/>
-                                      <w:r>
-                                        <w:rPr>
-                                          <w:b/>
-                                          <w:bCs/>
-                                          <w:color w:val="4F81BD" w:themeColor="accent1"/>
-                                          <w:sz w:val="40"/>
-                                          <w:szCs w:val="40"/>
-                                        </w:rPr>
-                                        <w:t>WhatsApp</w:t>
-                                      </w:r>
-                                      <w:proofErr w:type="spellEnd"/>
-                                      <w:r>
-                                        <w:rPr>
-                                          <w:b/>
-                                          <w:bCs/>
-                                          <w:color w:val="4F81BD" w:themeColor="accent1"/>
-                                          <w:sz w:val="40"/>
-                                          <w:szCs w:val="40"/>
-                                        </w:rPr>
-                                        <w:t>.</w:t>
+                                        <w:t>intuitiva para la creación de bots automáticos para WhatsApp.</w:t>
                                       </w:r>
                                     </w:p>
                                   </w:sdtContent>
@@ -1255,6 +1160,7 @@
                                     <w:dataBinding w:prefixMappings="xmlns:ns0='http://schemas.openxmlformats.org/package/2006/metadata/core-properties' xmlns:ns1='http://purl.org/dc/elements/1.1/'" w:xpath="/ns0:coreProperties[1]/ns1:creator[1]" w:storeItemID="{6C3C8BC8-F283-45AE-878A-BAB7291924A1}"/>
                                     <w:text/>
                                   </w:sdtPr>
+                                  <w:sdtEndPr/>
                                   <w:sdtContent>
                                     <w:p>
                                       <w:pPr>
@@ -1274,20 +1180,8 @@
                                           <w:sz w:val="32"/>
                                           <w:szCs w:val="32"/>
                                         </w:rPr>
-                                        <w:t xml:space="preserve">Luis Fernando Moreno </w:t>
+                                        <w:t>Luis Fernando Moreno Gonzalez</w:t>
                                       </w:r>
-                                      <w:proofErr w:type="spellStart"/>
-                                      <w:r>
-                                        <w:rPr>
-                                          <w:b/>
-                                          <w:bCs/>
-                                          <w:color w:val="000000" w:themeColor="text1"/>
-                                          <w:sz w:val="32"/>
-                                          <w:szCs w:val="32"/>
-                                        </w:rPr>
-                                        <w:t>Gonzalez</w:t>
-                                      </w:r>
-                                      <w:proofErr w:type="spellEnd"/>
                                     </w:p>
                                   </w:sdtContent>
                                 </w:sdt>
@@ -1387,6 +1281,7 @@
                               <w:dataBinding w:prefixMappings="xmlns:ns0='http://schemas.openxmlformats.org/officeDocument/2006/extended-properties'" w:xpath="/ns0:Properties[1]/ns0:Company[1]" w:storeItemID="{6668398D-A668-4E3E-A5EB-62B293D839F1}"/>
                               <w:text/>
                             </w:sdtPr>
+                            <w:sdtEndPr/>
                             <w:sdtContent>
                               <w:p>
                                 <w:pPr>
@@ -1447,6 +1342,7 @@
                                 <w:calendar w:val="gregorian"/>
                               </w:date>
                             </w:sdtPr>
+                            <w:sdtEndPr/>
                             <w:sdtContent>
                               <w:p>
                                 <w:pPr>
@@ -1488,6 +1384,7 @@
                               <w:dataBinding w:prefixMappings="xmlns:ns0='http://schemas.openxmlformats.org/package/2006/metadata/core-properties' xmlns:ns1='http://purl.org/dc/elements/1.1/'" w:xpath="/ns0:coreProperties[1]/ns1:title[1]" w:storeItemID="{6C3C8BC8-F283-45AE-878A-BAB7291924A1}"/>
                               <w:text/>
                             </w:sdtPr>
+                            <w:sdtEndPr/>
                             <w:sdtContent>
                               <w:p>
                                 <w:pPr>
@@ -1508,64 +1405,8 @@
                                     <w:sz w:val="72"/>
                                     <w:szCs w:val="72"/>
                                   </w:rPr>
-                                  <w:t xml:space="preserve">Generador de </w:t>
+                                  <w:t>Generador de bots para whatsapp con python</w:t>
                                 </w:r>
-                                <w:proofErr w:type="spellStart"/>
-                                <w:r>
-                                  <w:rPr>
-                                    <w:b/>
-                                    <w:bCs/>
-                                    <w:color w:val="1F497D" w:themeColor="text2"/>
-                                    <w:sz w:val="72"/>
-                                    <w:szCs w:val="72"/>
-                                  </w:rPr>
-                                  <w:t>bots</w:t>
-                                </w:r>
-                                <w:proofErr w:type="spellEnd"/>
-                                <w:r>
-                                  <w:rPr>
-                                    <w:b/>
-                                    <w:bCs/>
-                                    <w:color w:val="1F497D" w:themeColor="text2"/>
-                                    <w:sz w:val="72"/>
-                                    <w:szCs w:val="72"/>
-                                  </w:rPr>
-                                  <w:t xml:space="preserve"> para </w:t>
-                                </w:r>
-                                <w:proofErr w:type="spellStart"/>
-                                <w:r>
-                                  <w:rPr>
-                                    <w:b/>
-                                    <w:bCs/>
-                                    <w:color w:val="1F497D" w:themeColor="text2"/>
-                                    <w:sz w:val="72"/>
-                                    <w:szCs w:val="72"/>
-                                  </w:rPr>
-                                  <w:t>whatsapp</w:t>
-                                </w:r>
-                                <w:proofErr w:type="spellEnd"/>
-                                <w:r>
-                                  <w:rPr>
-                                    <w:b/>
-                                    <w:bCs/>
-                                    <w:color w:val="1F497D" w:themeColor="text2"/>
-                                    <w:sz w:val="72"/>
-                                    <w:szCs w:val="72"/>
-                                  </w:rPr>
-                                  <w:t xml:space="preserve"> con </w:t>
-                                </w:r>
-                                <w:proofErr w:type="spellStart"/>
-                                <w:r>
-                                  <w:rPr>
-                                    <w:b/>
-                                    <w:bCs/>
-                                    <w:color w:val="1F497D" w:themeColor="text2"/>
-                                    <w:sz w:val="72"/>
-                                    <w:szCs w:val="72"/>
-                                  </w:rPr>
-                                  <w:t>python</w:t>
-                                </w:r>
-                                <w:proofErr w:type="spellEnd"/>
                               </w:p>
                             </w:sdtContent>
                           </w:sdt>
@@ -1583,6 +1424,7 @@
                               <w:dataBinding w:prefixMappings="xmlns:ns0='http://schemas.openxmlformats.org/package/2006/metadata/core-properties' xmlns:ns1='http://purl.org/dc/elements/1.1/'" w:xpath="/ns0:coreProperties[1]/ns1:subject[1]" w:storeItemID="{6C3C8BC8-F283-45AE-878A-BAB7291924A1}"/>
                               <w:text/>
                             </w:sdtPr>
+                            <w:sdtEndPr/>
                             <w:sdtContent>
                               <w:p>
                                 <w:pPr>
@@ -1612,51 +1454,7 @@
                                     <w:sz w:val="40"/>
                                     <w:szCs w:val="40"/>
                                   </w:rPr>
-                                  <w:t xml:space="preserve">intuitiva para la creación de </w:t>
-                                </w:r>
-                                <w:proofErr w:type="spellStart"/>
-                                <w:r>
-                                  <w:rPr>
-                                    <w:b/>
-                                    <w:bCs/>
-                                    <w:color w:val="4F81BD" w:themeColor="accent1"/>
-                                    <w:sz w:val="40"/>
-                                    <w:szCs w:val="40"/>
-                                  </w:rPr>
-                                  <w:t>bots</w:t>
-                                </w:r>
-                                <w:proofErr w:type="spellEnd"/>
-                                <w:r>
-                                  <w:rPr>
-                                    <w:b/>
-                                    <w:bCs/>
-                                    <w:color w:val="4F81BD" w:themeColor="accent1"/>
-                                    <w:sz w:val="40"/>
-                                    <w:szCs w:val="40"/>
-                                  </w:rPr>
-                                  <w:t xml:space="preserve"> automáticos para </w:t>
-                                </w:r>
-                                <w:proofErr w:type="spellStart"/>
-                                <w:r>
-                                  <w:rPr>
-                                    <w:b/>
-                                    <w:bCs/>
-                                    <w:color w:val="4F81BD" w:themeColor="accent1"/>
-                                    <w:sz w:val="40"/>
-                                    <w:szCs w:val="40"/>
-                                  </w:rPr>
-                                  <w:t>WhatsApp</w:t>
-                                </w:r>
-                                <w:proofErr w:type="spellEnd"/>
-                                <w:r>
-                                  <w:rPr>
-                                    <w:b/>
-                                    <w:bCs/>
-                                    <w:color w:val="4F81BD" w:themeColor="accent1"/>
-                                    <w:sz w:val="40"/>
-                                    <w:szCs w:val="40"/>
-                                  </w:rPr>
-                                  <w:t>.</w:t>
+                                  <w:t>intuitiva para la creación de bots automáticos para WhatsApp.</w:t>
                                 </w:r>
                               </w:p>
                             </w:sdtContent>
@@ -1675,6 +1473,7 @@
                               <w:dataBinding w:prefixMappings="xmlns:ns0='http://schemas.openxmlformats.org/package/2006/metadata/core-properties' xmlns:ns1='http://purl.org/dc/elements/1.1/'" w:xpath="/ns0:coreProperties[1]/ns1:creator[1]" w:storeItemID="{6C3C8BC8-F283-45AE-878A-BAB7291924A1}"/>
                               <w:text/>
                             </w:sdtPr>
+                            <w:sdtEndPr/>
                             <w:sdtContent>
                               <w:p>
                                 <w:pPr>
@@ -1694,20 +1493,8 @@
                                     <w:sz w:val="32"/>
                                     <w:szCs w:val="32"/>
                                   </w:rPr>
-                                  <w:t xml:space="preserve">Luis Fernando Moreno </w:t>
+                                  <w:t>Luis Fernando Moreno Gonzalez</w:t>
                                 </w:r>
-                                <w:proofErr w:type="spellStart"/>
-                                <w:r>
-                                  <w:rPr>
-                                    <w:b/>
-                                    <w:bCs/>
-                                    <w:color w:val="000000" w:themeColor="text1"/>
-                                    <w:sz w:val="32"/>
-                                    <w:szCs w:val="32"/>
-                                  </w:rPr>
-                                  <w:t>Gonzalez</w:t>
-                                </w:r>
-                                <w:proofErr w:type="spellEnd"/>
                               </w:p>
                             </w:sdtContent>
                           </w:sdt>
@@ -5255,21 +5042,7 @@
                 <w:rStyle w:val="Hipervnculo"/>
                 <w:noProof/>
               </w:rPr>
-              <w:t>Bibliografía sobre paquetes d</w:t>
-            </w:r>
-            <w:r>
-              <w:rPr>
-                <w:rStyle w:val="Hipervnculo"/>
-                <w:noProof/>
-              </w:rPr>
-              <w:t>e</w:t>
-            </w:r>
-            <w:r>
-              <w:rPr>
-                <w:rStyle w:val="Hipervnculo"/>
-                <w:noProof/>
-              </w:rPr>
-              <w:t xml:space="preserve"> python</w:t>
+              <w:t>Bibliografía sobre paquetes de python</w:t>
             </w:r>
             <w:r>
               <w:rPr>
@@ -5815,79 +5588,7 @@
         <w:jc w:val="both"/>
       </w:pPr>
       <w:r>
-        <w:t xml:space="preserve">El proyecto consiste en desarrollar una aplicación utilizando las tecnologías </w:t>
-      </w:r>
-      <w:proofErr w:type="spellStart"/>
-      <w:r>
-        <w:t>Python</w:t>
-      </w:r>
-      <w:proofErr w:type="spellEnd"/>
-      <w:r>
-        <w:t xml:space="preserve"> y </w:t>
-      </w:r>
-      <w:proofErr w:type="spellStart"/>
-      <w:r>
-        <w:t>React</w:t>
-      </w:r>
-      <w:proofErr w:type="spellEnd"/>
-      <w:r>
-        <w:t xml:space="preserve"> </w:t>
-      </w:r>
-      <w:proofErr w:type="spellStart"/>
-      <w:r>
-        <w:t>Native</w:t>
-      </w:r>
-      <w:proofErr w:type="spellEnd"/>
-      <w:r>
-        <w:t xml:space="preserve"> para el back </w:t>
-      </w:r>
-      <w:proofErr w:type="spellStart"/>
-      <w:r>
-        <w:t>end</w:t>
-      </w:r>
-      <w:proofErr w:type="spellEnd"/>
-      <w:r>
-        <w:t xml:space="preserve"> y el </w:t>
-      </w:r>
-      <w:proofErr w:type="spellStart"/>
-      <w:r>
-        <w:t>front</w:t>
-      </w:r>
-      <w:proofErr w:type="spellEnd"/>
-      <w:r>
-        <w:t xml:space="preserve"> </w:t>
-      </w:r>
-      <w:proofErr w:type="spellStart"/>
-      <w:r>
-        <w:t>end</w:t>
-      </w:r>
-      <w:proofErr w:type="spellEnd"/>
-      <w:r>
-        <w:t xml:space="preserve"> respectivamente, que permita a los usuarios crear </w:t>
-      </w:r>
-      <w:proofErr w:type="spellStart"/>
-      <w:r>
-        <w:t>bots</w:t>
-      </w:r>
-      <w:proofErr w:type="spellEnd"/>
-      <w:r>
-        <w:t xml:space="preserve"> automáticos para </w:t>
-      </w:r>
-      <w:proofErr w:type="spellStart"/>
-      <w:r>
-        <w:t>WhatsApp</w:t>
-      </w:r>
-      <w:proofErr w:type="spellEnd"/>
-      <w:r>
-        <w:t xml:space="preserve"> de manera sencilla y rápida. La interfaz de usuario debe ser intuitiva y fácil de usar, permitiendo a los usuarios configurar y personalizar el comportamiento del </w:t>
-      </w:r>
-      <w:proofErr w:type="spellStart"/>
-      <w:r>
-        <w:t>bot</w:t>
-      </w:r>
-      <w:proofErr w:type="spellEnd"/>
-      <w:r>
-        <w:t xml:space="preserve"> de acuerdo a sus necesidades.</w:t>
+        <w:t>El proyecto consiste en desarrollar una aplicación utilizando las tecnologías Python y React Native para el back end y el front end respectivamente, que permita a los usuarios crear bots automáticos para WhatsApp de manera sencilla y rápida. La interfaz de usuario debe ser intuitiva y fácil de usar, permitiendo a los usuarios configurar y personalizar el comportamiento del bot de acuerdo a sus necesidades.</w:t>
       </w:r>
     </w:p>
     <w:p>
@@ -5895,39 +5596,7 @@
         <w:jc w:val="both"/>
       </w:pPr>
       <w:r>
-        <w:t xml:space="preserve">La aplicación debe permitir a los usuarios introducir diferentes parámetros para personalizar el comportamiento del </w:t>
-      </w:r>
-      <w:proofErr w:type="spellStart"/>
-      <w:r>
-        <w:t>bot</w:t>
-      </w:r>
-      <w:proofErr w:type="spellEnd"/>
-      <w:r>
-        <w:t xml:space="preserve">, como por ejemplo, las respuestas automáticas que debe enviar, el horario en que está activo, las palabras clave que deben activar el </w:t>
-      </w:r>
-      <w:proofErr w:type="spellStart"/>
-      <w:r>
-        <w:t>bot</w:t>
-      </w:r>
-      <w:proofErr w:type="spellEnd"/>
-      <w:r>
-        <w:t xml:space="preserve">, la capacidad de programar mensajes automatizados para ser enviados en un momento determinado, entre otras cosas. También se debe incluir un sistema de seguimiento para que los usuarios puedan monitorear las interacciones del </w:t>
-      </w:r>
-      <w:proofErr w:type="spellStart"/>
-      <w:r>
-        <w:t>bot</w:t>
-      </w:r>
-      <w:proofErr w:type="spellEnd"/>
-      <w:r>
-        <w:t xml:space="preserve"> con los contactos de </w:t>
-      </w:r>
-      <w:proofErr w:type="spellStart"/>
-      <w:r>
-        <w:t>WhatsApp</w:t>
-      </w:r>
-      <w:proofErr w:type="spellEnd"/>
-      <w:r>
-        <w:t>.</w:t>
+        <w:t>La aplicación debe permitir a los usuarios introducir diferentes parámetros para personalizar el comportamiento del bot, como por ejemplo, las respuestas automáticas que debe enviar, el horario en que está activo, las palabras clave que deben activar el bot, la capacidad de programar mensajes automatizados para ser enviados en un momento determinado, entre otras cosas. También se debe incluir un sistema de seguimiento para que los usuarios puedan monitorear las interacciones del bot con los contactos de WhatsApp.</w:t>
       </w:r>
     </w:p>
     <w:p>
@@ -5935,39 +5604,7 @@
         <w:jc w:val="both"/>
       </w:pPr>
       <w:r>
-        <w:t xml:space="preserve">Además de esto, se debe incluir una interfaz de administrador para permitir a los usuarios gestionar varios </w:t>
-      </w:r>
-      <w:proofErr w:type="spellStart"/>
-      <w:r>
-        <w:t>bots</w:t>
-      </w:r>
-      <w:proofErr w:type="spellEnd"/>
-      <w:r>
-        <w:t xml:space="preserve"> al mismo tiempo. En resumen, el proyecto busca facilitar el desarrollo de </w:t>
-      </w:r>
-      <w:proofErr w:type="spellStart"/>
-      <w:r>
-        <w:t>bots</w:t>
-      </w:r>
-      <w:proofErr w:type="spellEnd"/>
-      <w:r>
-        <w:t xml:space="preserve"> para </w:t>
-      </w:r>
-      <w:proofErr w:type="spellStart"/>
-      <w:r>
-        <w:t>WhatsApp</w:t>
-      </w:r>
-      <w:proofErr w:type="spellEnd"/>
-      <w:r>
-        <w:t xml:space="preserve"> mediante una plataforma intuitiva, lo que permitirá a los usuarios automatizar tareas y mejorar su eficiencia en el manejo de sus interacciones con clientes o contactos en </w:t>
-      </w:r>
-      <w:proofErr w:type="spellStart"/>
-      <w:r>
-        <w:t>WhatsApp</w:t>
-      </w:r>
-      <w:proofErr w:type="spellEnd"/>
-      <w:r>
-        <w:t>.</w:t>
+        <w:t>Además de esto, se debe incluir una interfaz de administrador para permitir a los usuarios gestionar varios bots al mismo tiempo. En resumen, el proyecto busca facilitar el desarrollo de bots para WhatsApp mediante una plataforma intuitiva, lo que permitirá a los usuarios automatizar tareas y mejorar su eficiencia en el manejo de sus interacciones con clientes o contactos en WhatsApp.</w:t>
       </w:r>
     </w:p>
     <w:p>
@@ -5992,15 +5629,7 @@
         <w:jc w:val="both"/>
       </w:pPr>
       <w:r>
-        <w:t xml:space="preserve">En la actualidad, la comunicación instantánea a través de aplicaciones de mensajería es una herramienta esencial en la vida cotidiana de muchas personas. Una de las aplicaciones más utilizadas en todo el mundo es </w:t>
-      </w:r>
-      <w:proofErr w:type="spellStart"/>
-      <w:r>
-        <w:t>WhatsApp</w:t>
-      </w:r>
-      <w:proofErr w:type="spellEnd"/>
-      <w:r>
-        <w:t>, que permite a los usuarios enviar y recibir mensajes, realizar llamadas y compartir archivos. Debido a la gran cantidad de usuarios activos, existe una necesidad creciente de automatizar procesos y tareas repetitivas para mejorar la eficiencia y la productividad.</w:t>
+        <w:t>En la actualidad, la comunicación instantánea a través de aplicaciones de mensajería es una herramienta esencial en la vida cotidiana de muchas personas. Una de las aplicaciones más utilizadas en todo el mundo es WhatsApp, que permite a los usuarios enviar y recibir mensajes, realizar llamadas y compartir archivos. Debido a la gran cantidad de usuarios activos, existe una necesidad creciente de automatizar procesos y tareas repetitivas para mejorar la eficiencia y la productividad.</w:t>
       </w:r>
     </w:p>
     <w:p>
@@ -6008,31 +5637,7 @@
         <w:jc w:val="both"/>
       </w:pPr>
       <w:r>
-        <w:t xml:space="preserve">El proyecto que se llevará a cabo consiste en el desarrollo de una aplicación para crear </w:t>
-      </w:r>
-      <w:proofErr w:type="spellStart"/>
-      <w:r>
-        <w:t>bots</w:t>
-      </w:r>
-      <w:proofErr w:type="spellEnd"/>
-      <w:r>
-        <w:t xml:space="preserve"> automáticos en </w:t>
-      </w:r>
-      <w:proofErr w:type="spellStart"/>
-      <w:r>
-        <w:t>WhatsApp</w:t>
-      </w:r>
-      <w:proofErr w:type="spellEnd"/>
-      <w:r>
-        <w:t xml:space="preserve">. La aplicación permitirá a los usuarios personalizar el comportamiento de los </w:t>
-      </w:r>
-      <w:proofErr w:type="spellStart"/>
-      <w:r>
-        <w:t>bots</w:t>
-      </w:r>
-      <w:proofErr w:type="spellEnd"/>
-      <w:r>
-        <w:t xml:space="preserve"> para adaptarse a sus necesidades específicas, como responder automáticamente a mensajes entrantes, activarse en horarios específicos, etc.</w:t>
+        <w:t>El proyecto que se llevará a cabo consiste en el desarrollo de una aplicación para crear bots automáticos en WhatsApp. La aplicación permitirá a los usuarios personalizar el comportamiento de los bots para adaptarse a sus necesidades específicas, como responder automáticamente a mensajes entrantes, activarse en horarios específicos, etc.</w:t>
       </w:r>
     </w:p>
     <w:p>
@@ -6040,23 +5645,7 @@
         <w:jc w:val="both"/>
       </w:pPr>
       <w:r>
-        <w:t xml:space="preserve">El desarrollo de esta aplicación es de gran importancia en el contexto actual, ya que aporta soluciones innovadoras para las necesidades de automatización en la comunicación a través de </w:t>
-      </w:r>
-      <w:proofErr w:type="spellStart"/>
-      <w:r>
-        <w:t>WhatsApp</w:t>
-      </w:r>
-      <w:proofErr w:type="spellEnd"/>
-      <w:r>
-        <w:t xml:space="preserve">, especialmente en el contexto de negocios que utilicen </w:t>
-      </w:r>
-      <w:proofErr w:type="spellStart"/>
-      <w:r>
-        <w:t>WhatsApp</w:t>
-      </w:r>
-      <w:proofErr w:type="spellEnd"/>
-      <w:r>
-        <w:t xml:space="preserve"> como medio de comunicación con sus clientes.</w:t>
+        <w:t>El desarrollo de esta aplicación es de gran importancia en el contexto actual, ya que aporta soluciones innovadoras para las necesidades de automatización en la comunicación a través de WhatsApp, especialmente en el contexto de negocios que utilicen WhatsApp como medio de comunicación con sus clientes.</w:t>
       </w:r>
     </w:p>
     <w:p>
@@ -6117,15 +5706,7 @@
         <w:t>n</w:t>
       </w:r>
       <w:r>
-        <w:t xml:space="preserve"> para comunicarse con sus clientes es </w:t>
-      </w:r>
-      <w:proofErr w:type="spellStart"/>
-      <w:r>
-        <w:t>WhatsApp</w:t>
-      </w:r>
-      <w:proofErr w:type="spellEnd"/>
-      <w:r>
-        <w:t xml:space="preserve">. Considero que esta aplicación </w:t>
+        <w:t xml:space="preserve"> para comunicarse con sus clientes es WhatsApp. Considero que esta aplicación </w:t>
       </w:r>
       <w:r>
         <w:t>puede llegar a ser una</w:t>
@@ -6144,15 +5725,7 @@
         <w:t xml:space="preserve"> por ello, tener experiencia desarrollando una aplicación relaci</w:t>
       </w:r>
       <w:r>
-        <w:t xml:space="preserve">onada con </w:t>
-      </w:r>
-      <w:proofErr w:type="spellStart"/>
-      <w:r>
-        <w:t>WhatsApp</w:t>
-      </w:r>
-      <w:proofErr w:type="spellEnd"/>
-      <w:r>
-        <w:t xml:space="preserve"> sería valioso</w:t>
+        <w:t>onada con WhatsApp sería valioso</w:t>
       </w:r>
       <w:r>
         <w:t>. Con este proyecto, quiero combinar mis intereses y habilidades para crear algo útil y aplicable en la vida real.</w:t>
@@ -6195,39 +5768,7 @@
         <w:jc w:val="both"/>
       </w:pPr>
       <w:r>
-        <w:t xml:space="preserve">Facilitar la creación de </w:t>
-      </w:r>
-      <w:proofErr w:type="spellStart"/>
-      <w:r>
-        <w:t>bots</w:t>
-      </w:r>
-      <w:proofErr w:type="spellEnd"/>
-      <w:r>
-        <w:t xml:space="preserve"> automáticos para </w:t>
-      </w:r>
-      <w:proofErr w:type="spellStart"/>
-      <w:r>
-        <w:t>WhatsApp</w:t>
-      </w:r>
-      <w:proofErr w:type="spellEnd"/>
-      <w:r>
-        <w:t xml:space="preserve"> a los usuarios sin conocimientos técnicos avanzados: El objetivo principal de este proyecto es brindar una herramienta fácil de usar para aquellos que deseen crear </w:t>
-      </w:r>
-      <w:proofErr w:type="spellStart"/>
-      <w:r>
-        <w:t>bots</w:t>
-      </w:r>
-      <w:proofErr w:type="spellEnd"/>
-      <w:r>
-        <w:t xml:space="preserve"> automáticos para </w:t>
-      </w:r>
-      <w:proofErr w:type="spellStart"/>
-      <w:r>
-        <w:t>WhatsApp</w:t>
-      </w:r>
-      <w:proofErr w:type="spellEnd"/>
-      <w:r>
-        <w:t>, sin necesidad de tener conocimientos</w:t>
+        <w:t>Facilitar la creación de bots automáticos para WhatsApp a los usuarios sin conocimientos técnicos avanzados: El objetivo principal de este proyecto es brindar una herramienta fácil de usar para aquellos que deseen crear bots automáticos para WhatsApp, sin necesidad de tener conocimientos</w:t>
       </w:r>
       <w:r>
         <w:t xml:space="preserve"> profundos</w:t>
@@ -6239,15 +5780,7 @@
         <w:t xml:space="preserve">de </w:t>
       </w:r>
       <w:r>
-        <w:t xml:space="preserve">programación o desarrollo de software. Esto se logrará mediante una interfaz de usuario intuitiva y una serie de opciones de configuración preestablecidas que permitirán a los usuarios crear y personalizar sus </w:t>
-      </w:r>
-      <w:proofErr w:type="spellStart"/>
-      <w:r>
-        <w:t>bots</w:t>
-      </w:r>
-      <w:proofErr w:type="spellEnd"/>
-      <w:r>
-        <w:t xml:space="preserve"> de manera sencilla.</w:t>
+        <w:t>programación o desarrollo de software. Esto se logrará mediante una interfaz de usuario intuitiva y una serie de opciones de configuración preestablecidas que permitirán a los usuarios crear y personalizar sus bots de manera sencilla.</w:t>
       </w:r>
     </w:p>
     <w:p>
@@ -6261,21 +5794,8 @@
       <w:r>
         <w:t xml:space="preserve">Proporcionar una herramienta intuitiva y fácil de usar para la creación de </w:t>
       </w:r>
-      <w:proofErr w:type="spellStart"/>
-      <w:r>
-        <w:t>bots</w:t>
-      </w:r>
-      <w:proofErr w:type="spellEnd"/>
-      <w:r>
-        <w:t xml:space="preserve"> automáticos para </w:t>
-      </w:r>
-      <w:proofErr w:type="spellStart"/>
-      <w:r>
-        <w:t>WhatsApp</w:t>
-      </w:r>
-      <w:proofErr w:type="spellEnd"/>
-      <w:r>
-        <w:t xml:space="preserve">. Para esto se necesita </w:t>
+      <w:r>
+        <w:t xml:space="preserve">bots automáticos para WhatsApp. Para esto se necesita </w:t>
       </w:r>
       <w:r>
         <w:t>diseñar una</w:t>
@@ -6284,27 +5804,14 @@
         <w:t xml:space="preserve"> interfaz de usuario amigable </w:t>
       </w:r>
       <w:r>
-        <w:t xml:space="preserve">para que los usuarios puedan crear, configurar y personalizar sus </w:t>
-      </w:r>
-      <w:proofErr w:type="spellStart"/>
-      <w:r>
-        <w:t>bots</w:t>
-      </w:r>
-      <w:proofErr w:type="spellEnd"/>
-      <w:r>
-        <w:t xml:space="preserve"> con facilidad. Esto </w:t>
+        <w:t xml:space="preserve">para que los usuarios puedan crear, configurar y personalizar sus bots con facilidad. Esto </w:t>
       </w:r>
       <w:r>
         <w:t>podría necesitar incluir</w:t>
       </w:r>
       <w:r>
-        <w:t xml:space="preserve"> una serie de tutoriales y ayudas en línea para guiar a los usuarios a través del proceso de creación de </w:t>
-      </w:r>
-      <w:proofErr w:type="spellStart"/>
-      <w:r>
-        <w:t>bots</w:t>
-      </w:r>
-      <w:proofErr w:type="spellEnd"/>
+        <w:t xml:space="preserve"> una serie de tutoriales y ayudas en línea para guiar a los usuarios a través del proceso de creación de bots</w:t>
+      </w:r>
       <w:r>
         <w:t>, sin embargo quizás el alcance de este proyecto sólo llegue hasta unos tutoriales sencillos</w:t>
       </w:r>
@@ -6321,29 +5828,13 @@
         <w:jc w:val="both"/>
       </w:pPr>
       <w:r>
-        <w:t xml:space="preserve">Ofrecer una variedad de opciones de personalización para que los usuarios puedan adaptar el comportamiento del </w:t>
-      </w:r>
-      <w:proofErr w:type="spellStart"/>
-      <w:r>
-        <w:t>bo</w:t>
-      </w:r>
-      <w:r>
-        <w:t>t</w:t>
-      </w:r>
-      <w:proofErr w:type="spellEnd"/>
-      <w:r>
-        <w:t xml:space="preserve"> a sus necesidades</w:t>
-      </w:r>
-      <w:r>
-        <w:t xml:space="preserve">. Esto incluirá la posibilidad de definir respuestas automáticas, programar mensajes automatizados, establecer horarios de actividad, definir palabras clave para activar el </w:t>
-      </w:r>
-      <w:proofErr w:type="spellStart"/>
-      <w:r>
-        <w:t>bot</w:t>
-      </w:r>
-      <w:proofErr w:type="spellEnd"/>
-      <w:r>
-        <w:t xml:space="preserve">, entre otras opciones. </w:t>
+        <w:t>Ofrecer una variedad de opciones de personalización para que los usuarios puedan adaptar el comportamiento del bo</w:t>
+      </w:r>
+      <w:r>
+        <w:t>t a sus necesidades</w:t>
+      </w:r>
+      <w:r>
+        <w:t xml:space="preserve">. Esto incluirá la posibilidad de definir respuestas automáticas, programar mensajes automatizados, establecer horarios de actividad, definir palabras clave para activar el bot, entre otras opciones. </w:t>
       </w:r>
       <w:r>
         <w:t>De esta manera</w:t>
@@ -6355,15 +5846,7 @@
         <w:t xml:space="preserve">podrán </w:t>
       </w:r>
       <w:r>
-        <w:t xml:space="preserve">crear </w:t>
-      </w:r>
-      <w:proofErr w:type="spellStart"/>
-      <w:r>
-        <w:t>bots</w:t>
-      </w:r>
-      <w:proofErr w:type="spellEnd"/>
-      <w:r>
-        <w:t xml:space="preserve"> automáticos altamente personalizados y adaptados a sus necesidades específicas.</w:t>
+        <w:t>crear bots automáticos altamente personalizados y adaptados a sus necesidades específicas.</w:t>
       </w:r>
     </w:p>
     <w:p>
@@ -6392,35 +5875,21 @@
       <w:r>
         <w:t xml:space="preserve">En este proyecto se han utilizado diversas tecnologías para el desarrollo de una aplicación de mensajería en línea. Para la implementación de la interfaz de usuario, se ha utilizado </w:t>
       </w:r>
-      <w:proofErr w:type="spellStart"/>
-      <w:r>
-        <w:t>React</w:t>
-      </w:r>
-      <w:proofErr w:type="spellEnd"/>
-      <w:r>
-        <w:t xml:space="preserve"> </w:t>
-      </w:r>
-      <w:proofErr w:type="spellStart"/>
-      <w:r>
-        <w:t>Native</w:t>
-      </w:r>
-      <w:proofErr w:type="spellEnd"/>
+      <w:r>
+        <w:t>React Native</w:t>
+      </w:r>
       <w:r>
         <w:t xml:space="preserve">. Para la gestión de la base de datos, se ha utilizado </w:t>
       </w:r>
-      <w:proofErr w:type="spellStart"/>
       <w:r>
         <w:t>MySQL</w:t>
       </w:r>
-      <w:proofErr w:type="spellEnd"/>
       <w:r>
         <w:t xml:space="preserve">. Para el desarrollo de la funcionalidad de la aplicación, se ha utilizado </w:t>
       </w:r>
-      <w:proofErr w:type="spellStart"/>
       <w:r>
         <w:t>Python</w:t>
       </w:r>
-      <w:proofErr w:type="spellEnd"/>
       <w:r>
         <w:t>.</w:t>
       </w:r>
@@ -6429,93 +5898,8 @@
       <w:pPr>
         <w:jc w:val="both"/>
       </w:pPr>
-      <w:proofErr w:type="spellStart"/>
-      <w:r>
-        <w:t>React</w:t>
-      </w:r>
-      <w:proofErr w:type="spellEnd"/>
-      <w:r>
-        <w:t xml:space="preserve"> </w:t>
-      </w:r>
-      <w:proofErr w:type="spellStart"/>
-      <w:r>
-        <w:t>Native</w:t>
-      </w:r>
-      <w:proofErr w:type="spellEnd"/>
-      <w:r>
-        <w:t xml:space="preserve">, </w:t>
-      </w:r>
-      <w:proofErr w:type="spellStart"/>
-      <w:r>
-        <w:t>MySQL</w:t>
-      </w:r>
-      <w:proofErr w:type="spellEnd"/>
-      <w:r>
-        <w:t xml:space="preserve"> y </w:t>
-      </w:r>
-      <w:proofErr w:type="spellStart"/>
-      <w:r>
-        <w:t>Python</w:t>
-      </w:r>
-      <w:proofErr w:type="spellEnd"/>
-      <w:r>
-        <w:t xml:space="preserve"> son tecnologías muy populares y compatibles entre sí, y se pueden utilizar juntas para desarrollar una aplicación móvil compleja y escalable. </w:t>
-      </w:r>
-      <w:proofErr w:type="spellStart"/>
-      <w:r>
-        <w:t>React</w:t>
-      </w:r>
-      <w:proofErr w:type="spellEnd"/>
-      <w:r>
-        <w:t xml:space="preserve"> </w:t>
-      </w:r>
-      <w:proofErr w:type="spellStart"/>
-      <w:r>
-        <w:t>Native</w:t>
-      </w:r>
-      <w:proofErr w:type="spellEnd"/>
-      <w:r>
-        <w:t xml:space="preserve"> es un marco de desarrollo de aplicaciones móviles que se basa en </w:t>
-      </w:r>
-      <w:proofErr w:type="spellStart"/>
-      <w:r>
-        <w:t>React</w:t>
-      </w:r>
-      <w:proofErr w:type="spellEnd"/>
-      <w:r>
-        <w:t xml:space="preserve">, y permite crear aplicaciones nativas para </w:t>
-      </w:r>
-      <w:proofErr w:type="spellStart"/>
-      <w:r>
-        <w:t>iOS</w:t>
-      </w:r>
-      <w:proofErr w:type="spellEnd"/>
-      <w:r>
-        <w:t xml:space="preserve"> y </w:t>
-      </w:r>
-      <w:proofErr w:type="spellStart"/>
-      <w:r>
-        <w:t>Android</w:t>
-      </w:r>
-      <w:proofErr w:type="spellEnd"/>
-      <w:r>
-        <w:t xml:space="preserve"> con una única base de código. </w:t>
-      </w:r>
-      <w:proofErr w:type="spellStart"/>
-      <w:r>
-        <w:t>MySQL</w:t>
-      </w:r>
-      <w:proofErr w:type="spellEnd"/>
-      <w:r>
-        <w:t xml:space="preserve"> es un sistema de gestión de bases de datos relacionales ampliamente utilizado, que permite almacenar y gestionar grandes cantidades de datos de manera eficiente y segura. </w:t>
-      </w:r>
-      <w:proofErr w:type="spellStart"/>
-      <w:r>
-        <w:t>Python</w:t>
-      </w:r>
-      <w:proofErr w:type="spellEnd"/>
-      <w:r>
-        <w:t xml:space="preserve"> es un lenguaje de programación de alto nivel que permite un desarrollo rápido y eficiente de aplicaciones, y ofrece una amplia gama de bibliotecas y herramientas para trabajar con bases de datos.</w:t>
+      <w:r>
+        <w:t>React Native, MySQL y Python son tecnologías muy populares y compatibles entre sí, y se pueden utilizar juntas para desarrollar una aplicación móvil compleja y escalable. React Native es un marco de desarrollo de aplicaciones móviles que se basa en React, y permite crear aplicaciones nativas para iOS y Android con una única base de código. MySQL es un sistema de gestión de bases de datos relacionales ampliamente utilizado, que permite almacenar y gestionar grandes cantidades de datos de manera eficiente y segura. Python es un lenguaje de programación de alto nivel que permite un desarrollo rápido y eficiente de aplicaciones, y ofrece una amplia gama de bibliotecas y herramientas para trabajar con bases de datos.</w:t>
       </w:r>
     </w:p>
     <w:p>
@@ -6607,15 +5991,7 @@
         <w:t>En este caso se parte de un sistema en el que no se ha creado ninguna parte en concreto y sólo consiste en una idea que se encuentra en fase de desarrollo y de creación de un plan de acción. S</w:t>
       </w:r>
       <w:r>
-        <w:t xml:space="preserve">in embargo, teniendo en cuenta los objetivos previamente establecidos, podemos decir que el sistema inicial tiene como objetivo desarrollar una aplicación móvil que permita la gestión de las comunicaciones a través de </w:t>
-      </w:r>
-      <w:proofErr w:type="spellStart"/>
-      <w:r>
-        <w:t>WhatsApp</w:t>
-      </w:r>
-      <w:proofErr w:type="spellEnd"/>
-      <w:r>
-        <w:t xml:space="preserve"> de manera más eficiente y organizada.</w:t>
+        <w:t>in embargo, teniendo en cuenta los objetivos previamente establecidos, podemos decir que el sistema inicial tiene como objetivo desarrollar una aplicación móvil que permita la gestión de las comunicaciones a través de WhatsApp de manera más eficiente y organizada.</w:t>
       </w:r>
       <w:r>
         <w:t xml:space="preserve"> </w:t>
@@ -6681,16 +6057,8 @@
         <w:rPr>
           <w:b/>
         </w:rPr>
-        <w:t xml:space="preserve">Compatibilidad con la última versión de </w:t>
-      </w:r>
-      <w:proofErr w:type="spellStart"/>
-      <w:r>
-        <w:rPr>
-          <w:b/>
-        </w:rPr>
-        <w:t>WhatsApp</w:t>
-      </w:r>
-      <w:proofErr w:type="spellEnd"/>
+        <w:t>Compatibilidad con la última versión de WhatsApp</w:t>
+      </w:r>
       <w:r>
         <w:t xml:space="preserve"> </w:t>
       </w:r>
@@ -6708,15 +6076,7 @@
         <w:jc w:val="both"/>
       </w:pPr>
       <w:r>
-        <w:t xml:space="preserve">El sistema debe ser compatible con la última versión de </w:t>
-      </w:r>
-      <w:proofErr w:type="spellStart"/>
-      <w:r>
-        <w:t>WhatsApp</w:t>
-      </w:r>
-      <w:proofErr w:type="spellEnd"/>
-      <w:r>
-        <w:t xml:space="preserve"> y debe ser capaz de </w:t>
+        <w:t xml:space="preserve">El sistema debe ser compatible con la última versión de WhatsApp y debe ser capaz de </w:t>
       </w:r>
       <w:r>
         <w:t>funcionar sin problemas en ella,</w:t>
@@ -6725,24 +6085,11 @@
         <w:t xml:space="preserve"> </w:t>
       </w:r>
       <w:r>
-        <w:t xml:space="preserve">para garantizar que la funcionalidad de los </w:t>
-      </w:r>
-      <w:proofErr w:type="spellStart"/>
-      <w:r>
-        <w:t>bots</w:t>
-      </w:r>
-      <w:proofErr w:type="spellEnd"/>
-      <w:r>
-        <w:t xml:space="preserve"> automáticos se mantenga. Esto incluiría la compatibilidad con cualquier nueva característica o actuali</w:t>
-      </w:r>
-      <w:r>
-        <w:t xml:space="preserve">zación de seguridad de </w:t>
-      </w:r>
-      <w:proofErr w:type="spellStart"/>
-      <w:r>
-        <w:t>WhatsApp</w:t>
-      </w:r>
-      <w:proofErr w:type="spellEnd"/>
+        <w:t>para garantizar que la funcionalidad de los bots automáticos se mantenga. Esto incluiría la compatibilidad con cualquier nueva característica o actuali</w:t>
+      </w:r>
+      <w:r>
+        <w:t>zación de seguridad de WhatsApp</w:t>
+      </w:r>
     </w:p>
     <w:p>
       <w:pPr>
@@ -6761,21 +6108,7 @@
         <w:rPr>
           <w:b/>
         </w:rPr>
-        <w:t xml:space="preserve">Creación de </w:t>
-      </w:r>
-      <w:proofErr w:type="spellStart"/>
-      <w:r>
-        <w:rPr>
-          <w:b/>
-        </w:rPr>
-        <w:t>bots</w:t>
-      </w:r>
-      <w:proofErr w:type="spellEnd"/>
-      <w:r>
-        <w:rPr>
-          <w:b/>
-        </w:rPr>
-        <w:t xml:space="preserve"> automáticos para múltiples números de teléfono:</w:t>
+        <w:t>Creación de bots automáticos para múltiples números de teléfono:</w:t>
       </w:r>
     </w:p>
     <w:p>
@@ -6785,15 +6118,7 @@
         <w:jc w:val="both"/>
       </w:pPr>
       <w:r>
-        <w:t xml:space="preserve">Debe ser posible crear </w:t>
-      </w:r>
-      <w:proofErr w:type="spellStart"/>
-      <w:r>
-        <w:t>bots</w:t>
-      </w:r>
-      <w:proofErr w:type="spellEnd"/>
-      <w:r>
-        <w:t xml:space="preserve"> automáticos para múltiples números de teléfono desde la misma aplicación. </w:t>
+        <w:t xml:space="preserve">Debe ser posible crear bots automáticos para múltiples números de teléfono desde la misma aplicación. </w:t>
       </w:r>
     </w:p>
     <w:p>
@@ -6803,23 +6128,7 @@
         <w:jc w:val="both"/>
       </w:pPr>
       <w:r>
-        <w:t xml:space="preserve">Es decir que los usuarios deben tener la capacidad de crear </w:t>
-      </w:r>
-      <w:proofErr w:type="spellStart"/>
-      <w:r>
-        <w:t>bots</w:t>
-      </w:r>
-      <w:proofErr w:type="spellEnd"/>
-      <w:r>
-        <w:t xml:space="preserve"> automáticos para varios números de teléfono desde una sola instancia de la aplicación. Esto permitirá a los usuarios gestionar varios </w:t>
-      </w:r>
-      <w:proofErr w:type="spellStart"/>
-      <w:r>
-        <w:t>bots</w:t>
-      </w:r>
-      <w:proofErr w:type="spellEnd"/>
-      <w:r>
-        <w:t xml:space="preserve"> automáticos desde una sola interfaz.</w:t>
+        <w:t>Es decir que los usuarios deben tener la capacidad de crear bots automáticos para varios números de teléfono desde una sola instancia de la aplicación. Esto permitirá a los usuarios gestionar varios bots automáticos desde una sola interfaz.</w:t>
       </w:r>
     </w:p>
     <w:p>
@@ -6829,23 +6138,7 @@
         <w:jc w:val="both"/>
       </w:pPr>
       <w:r>
-        <w:t xml:space="preserve">También se puede incluir una función para duplicar un </w:t>
-      </w:r>
-      <w:proofErr w:type="spellStart"/>
-      <w:r>
-        <w:t>bot</w:t>
-      </w:r>
-      <w:proofErr w:type="spellEnd"/>
-      <w:r>
-        <w:t xml:space="preserve">, o adaptarlo para que el mismo </w:t>
-      </w:r>
-      <w:proofErr w:type="spellStart"/>
-      <w:r>
-        <w:t>bot</w:t>
-      </w:r>
-      <w:proofErr w:type="spellEnd"/>
-      <w:r>
-        <w:t xml:space="preserve"> funcione para varios números de teléfono, en caso de necesidad.</w:t>
+        <w:t>También se puede incluir una función para duplicar un bot, o adaptarlo para que el mismo bot funcione para varios números de teléfono, en caso de necesidad.</w:t>
       </w:r>
     </w:p>
     <w:p>
@@ -6859,15 +6152,7 @@
         <w:jc w:val="both"/>
       </w:pPr>
       <w:r>
-        <w:t xml:space="preserve">Personalización del comportamiento del </w:t>
-      </w:r>
-      <w:proofErr w:type="spellStart"/>
-      <w:r>
-        <w:t>bot</w:t>
-      </w:r>
-      <w:proofErr w:type="spellEnd"/>
-      <w:r>
-        <w:t>:</w:t>
+        <w:t>Personalización del comportamiento del bot:</w:t>
       </w:r>
     </w:p>
     <w:p>
@@ -6884,15 +6169,7 @@
         <w:t>A</w:t>
       </w:r>
       <w:r>
-        <w:t xml:space="preserve">ctivación/Desactivación del </w:t>
-      </w:r>
-      <w:proofErr w:type="spellStart"/>
-      <w:r>
-        <w:t>bot</w:t>
-      </w:r>
-      <w:proofErr w:type="spellEnd"/>
-      <w:r>
-        <w:t xml:space="preserve"> de manera</w:t>
+        <w:t>ctivación/Desactivación del bot de manera</w:t>
       </w:r>
       <w:r>
         <w:t xml:space="preserve"> sencilla:</w:t>
@@ -6923,15 +6200,7 @@
       <w:bookmarkStart w:id="9" w:name="_Toc137679683"/>
       <w:r>
         <w:lastRenderedPageBreak/>
-        <w:t xml:space="preserve">Creación de </w:t>
-      </w:r>
-      <w:proofErr w:type="spellStart"/>
-      <w:r>
-        <w:t>bots</w:t>
-      </w:r>
-      <w:proofErr w:type="spellEnd"/>
-      <w:r>
-        <w:t xml:space="preserve"> automáticos para múltiples números de teléfono</w:t>
+        <w:t>Creación de bots automáticos para múltiples números de teléfono</w:t>
       </w:r>
       <w:bookmarkEnd w:id="9"/>
       <w:r>
@@ -6949,14 +6218,9 @@
       </w:pPr>
       <w:bookmarkStart w:id="10" w:name="_Toc137679684"/>
       <w:r>
-        <w:t xml:space="preserve">Personalización del comportamiento del </w:t>
-      </w:r>
-      <w:proofErr w:type="spellStart"/>
-      <w:r>
-        <w:t>bot</w:t>
+        <w:t>Personalización del comportamiento del bot</w:t>
       </w:r>
       <w:bookmarkEnd w:id="10"/>
-      <w:proofErr w:type="spellEnd"/>
       <w:r>
         <w:t xml:space="preserve"> </w:t>
       </w:r>
@@ -6966,15 +6230,7 @@
         <w:jc w:val="both"/>
       </w:pPr>
       <w:r>
-        <w:t xml:space="preserve">El sistema debe permitir a los usuarios personalizar el comportamiento del </w:t>
-      </w:r>
-      <w:proofErr w:type="spellStart"/>
-      <w:r>
-        <w:t>bot</w:t>
-      </w:r>
-      <w:proofErr w:type="spellEnd"/>
-      <w:r>
-        <w:t>.</w:t>
+        <w:t>El sistema debe permitir a los usuarios personalizar el comportamiento del bot.</w:t>
       </w:r>
       <w:r>
         <w:t xml:space="preserve"> mediante la introdu</w:t>
@@ -6988,29 +6244,13 @@
         <w:jc w:val="both"/>
       </w:pPr>
       <w:r>
-        <w:t xml:space="preserve">La aplicación debe proporcionar una variedad de opciones de personalización para que los usuarios puedan adaptar el comportamiento del </w:t>
-      </w:r>
-      <w:proofErr w:type="spellStart"/>
-      <w:r>
-        <w:t>bot</w:t>
-      </w:r>
-      <w:proofErr w:type="spellEnd"/>
-      <w:r>
-        <w:t xml:space="preserve"> a sus necesidades específicas. Esto incluiría</w:t>
+        <w:t>La aplicación debe proporcionar una variedad de opciones de personalización para que los usuarios puedan adaptar el comportamiento del bot a sus necesidades específicas. Esto incluiría</w:t>
       </w:r>
       <w:r>
         <w:t xml:space="preserve"> opciones mencionadas antes como</w:t>
       </w:r>
       <w:r>
-        <w:t xml:space="preserve"> definir respuestas automáticas, programar mensajes automatizados, establecer horarios de actividad, definir palabras clave para activar el </w:t>
-      </w:r>
-      <w:proofErr w:type="spellStart"/>
-      <w:r>
-        <w:t>bot</w:t>
-      </w:r>
-      <w:proofErr w:type="spellEnd"/>
-      <w:r>
-        <w:t>, entre otras opciones.</w:t>
+        <w:t xml:space="preserve"> definir respuestas automáticas, programar mensajes automatizados, establecer horarios de actividad, definir palabras clave para activar el bot, entre otras opciones.</w:t>
       </w:r>
     </w:p>
     <w:p/>
@@ -7024,15 +6264,7 @@
       </w:pPr>
       <w:bookmarkStart w:id="11" w:name="_Toc137679685"/>
       <w:r>
-        <w:t xml:space="preserve">Activación/Desactivación del </w:t>
-      </w:r>
-      <w:proofErr w:type="spellStart"/>
-      <w:r>
-        <w:t>bot</w:t>
-      </w:r>
-      <w:proofErr w:type="spellEnd"/>
-      <w:r>
-        <w:t xml:space="preserve"> de manera sencilla</w:t>
+        <w:t>Activación/Desactivación del bot de manera sencilla</w:t>
       </w:r>
       <w:bookmarkEnd w:id="11"/>
       <w:r>
@@ -7044,23 +6276,7 @@
         <w:jc w:val="both"/>
       </w:pPr>
       <w:r>
-        <w:t xml:space="preserve">La aplicación debe proporcionar una opción sencilla y fácil de usar para activar y desactivar el </w:t>
-      </w:r>
-      <w:proofErr w:type="spellStart"/>
-      <w:r>
-        <w:t>bot</w:t>
-      </w:r>
-      <w:proofErr w:type="spellEnd"/>
-      <w:r>
-        <w:t xml:space="preserve"> automáticamente, esto permitirá a los usuarios controlar en todo momento su </w:t>
-      </w:r>
-      <w:proofErr w:type="spellStart"/>
-      <w:r>
-        <w:t>bot</w:t>
-      </w:r>
-      <w:proofErr w:type="spellEnd"/>
-      <w:r>
-        <w:t>.</w:t>
+        <w:t>La aplicación debe proporcionar una opción sencilla y fácil de usar para activar y desactivar el bot automáticamente, esto permitirá a los usuarios controlar en todo momento su bot.</w:t>
       </w:r>
       <w:r>
         <w:t xml:space="preserve"> </w:t>
@@ -7077,15 +6293,7 @@
         <w:t xml:space="preserve">rogramar el encendido o apagado </w:t>
       </w:r>
       <w:r>
-        <w:t xml:space="preserve">automático de los </w:t>
-      </w:r>
-      <w:proofErr w:type="spellStart"/>
-      <w:r>
-        <w:t>bots</w:t>
-      </w:r>
-      <w:proofErr w:type="spellEnd"/>
-      <w:r>
-        <w:t>.</w:t>
+        <w:t>automático de los bots.</w:t>
       </w:r>
     </w:p>
     <w:p>
@@ -7208,13 +6416,8 @@
         <w:t xml:space="preserve">, </w:t>
       </w:r>
       <w:r>
-        <w:t xml:space="preserve">que </w:t>
-      </w:r>
-      <w:proofErr w:type="spellStart"/>
-      <w:r>
-        <w:t>garantize</w:t>
-      </w:r>
-      <w:proofErr w:type="spellEnd"/>
+        <w:t>que garantize</w:t>
+      </w:r>
       <w:r>
         <w:t xml:space="preserve"> que funcione correctamente y cumpla con las expectativas del usuario.</w:t>
       </w:r>
@@ -7467,23 +6670,7 @@
         <w:t xml:space="preserve">el diseño de la base de datos utilizada en la aplicación, incluyendo la estructura de las tablas, las relaciones entre ellas y las reglas </w:t>
       </w:r>
       <w:r>
-        <w:t xml:space="preserve">que se hayan incluido en la base de datos, </w:t>
-      </w:r>
-      <w:proofErr w:type="spellStart"/>
-      <w:r>
-        <w:t>incuyendo</w:t>
-      </w:r>
-      <w:proofErr w:type="spellEnd"/>
-      <w:r>
-        <w:t xml:space="preserve"> </w:t>
-      </w:r>
-      <w:proofErr w:type="spellStart"/>
-      <w:r>
-        <w:t>triggers</w:t>
-      </w:r>
-      <w:proofErr w:type="spellEnd"/>
-      <w:r>
-        <w:t xml:space="preserve"> y procedimientos</w:t>
+        <w:t>que se hayan incluido en la base de datos, incuyendo triggers y procedimientos</w:t>
       </w:r>
       <w:r>
         <w:t xml:space="preserve">. </w:t>
@@ -7605,29 +6792,11 @@
         <w:t>Trata sobre</w:t>
       </w:r>
       <w:r>
-        <w:t xml:space="preserve"> las herramientas y tecnologías utilizadas para desarrollar el proyecto, incluyendo lenguajes de programación, </w:t>
-      </w:r>
-      <w:proofErr w:type="spellStart"/>
-      <w:r>
-        <w:t>frameworks</w:t>
-      </w:r>
-      <w:proofErr w:type="spellEnd"/>
-      <w:r>
-        <w:t xml:space="preserve">, </w:t>
-      </w:r>
-      <w:proofErr w:type="spellStart"/>
-      <w:r>
-        <w:t>plataformas</w:t>
-      </w:r>
-      <w:proofErr w:type="gramStart"/>
-      <w:r>
-        <w:t>,</w:t>
+        <w:t xml:space="preserve"> las herramientas y tecnologías utilizadas para desarrollar el proyecto, incluyendo lenguajes de programación, frameworks, plataformas,</w:t>
       </w:r>
       <w:r>
         <w:t>etc</w:t>
       </w:r>
-      <w:proofErr w:type="spellEnd"/>
-      <w:proofErr w:type="gramEnd"/>
       <w:r>
         <w:t>. Esto proporcionará una visión general de las capacidades y rest</w:t>
       </w:r>
@@ -7777,23 +6946,7 @@
         <w:jc w:val="both"/>
       </w:pPr>
       <w:r>
-        <w:t xml:space="preserve">Diseño de cada pantalla de la aplicación utilizando herramientas de diseño como </w:t>
-      </w:r>
-      <w:proofErr w:type="spellStart"/>
-      <w:r>
-        <w:t>Bootstrap</w:t>
-      </w:r>
-      <w:proofErr w:type="spellEnd"/>
-      <w:r>
-        <w:t xml:space="preserve"> o </w:t>
-      </w:r>
-      <w:proofErr w:type="spellStart"/>
-      <w:r>
-        <w:t>Scenebuilder</w:t>
-      </w:r>
-      <w:proofErr w:type="spellEnd"/>
-      <w:r>
-        <w:t>.</w:t>
+        <w:t>Diseño de cada pantalla de la aplicación utilizando herramientas de diseño como Bootstrap o Scenebuilder.</w:t>
       </w:r>
     </w:p>
     <w:p>
@@ -7822,13 +6975,8 @@
         <w:t>Selección de una plataforma de base de datos (</w:t>
       </w:r>
       <w:r>
-        <w:t xml:space="preserve">En este caso trabajaremos con </w:t>
-      </w:r>
-      <w:proofErr w:type="spellStart"/>
-      <w:r>
-        <w:t>MySql</w:t>
-      </w:r>
-      <w:proofErr w:type="spellEnd"/>
+        <w:t>En este caso trabajaremos con MySql</w:t>
+      </w:r>
       <w:r>
         <w:t>)</w:t>
       </w:r>
@@ -7838,15 +6986,7 @@
         <w:jc w:val="both"/>
       </w:pPr>
       <w:r>
-        <w:t xml:space="preserve">Diseño de la estructura de la base de datos para almacenar información de los </w:t>
-      </w:r>
-      <w:proofErr w:type="spellStart"/>
-      <w:r>
-        <w:t>bots</w:t>
-      </w:r>
-      <w:proofErr w:type="spellEnd"/>
-      <w:r>
-        <w:t xml:space="preserve"> creados.</w:t>
+        <w:t>Diseño de la estructura de la base de datos para almacenar información de los bots creados.</w:t>
       </w:r>
     </w:p>
     <w:p>
@@ -7862,13 +7002,8 @@
         <w:jc w:val="both"/>
       </w:pPr>
       <w:r>
-        <w:t xml:space="preserve">Creación de un sistema de autenticación y autorización para permitir a los usuarios acceder y gestionar solo sus </w:t>
-      </w:r>
-      <w:proofErr w:type="spellStart"/>
-      <w:r>
-        <w:t>bots</w:t>
-      </w:r>
-      <w:proofErr w:type="spellEnd"/>
+        <w:t>Creación de un sistema de autenticación y autorización para permitir a los usuarios acceder y gestionar solo sus bots</w:t>
+      </w:r>
       <w:r>
         <w:t>, y tener siempre acceso a sus datos.</w:t>
       </w:r>
@@ -7905,15 +7040,7 @@
       </w:pPr>
       <w:r>
         <w:lastRenderedPageBreak/>
-        <w:t xml:space="preserve">Implementación de las funciones básicas de la aplicación, como la creación de </w:t>
-      </w:r>
-      <w:proofErr w:type="spellStart"/>
-      <w:r>
-        <w:t>bots</w:t>
-      </w:r>
-      <w:proofErr w:type="spellEnd"/>
-      <w:r>
-        <w:t>, la configuración de respuestas automáticas y horarios de actividad, entre otras.</w:t>
+        <w:t>Implementación de las funciones básicas de la aplicación, como la creación de bots, la configuración de respuestas automáticas y horarios de actividad, entre otras.</w:t>
       </w:r>
     </w:p>
     <w:p>
@@ -7929,23 +7056,7 @@
         <w:jc w:val="both"/>
       </w:pPr>
       <w:r>
-        <w:t xml:space="preserve">Implementación de un sistema de seguimiento para monitorear las interacciones del </w:t>
-      </w:r>
-      <w:proofErr w:type="spellStart"/>
-      <w:r>
-        <w:t>bot</w:t>
-      </w:r>
-      <w:proofErr w:type="spellEnd"/>
-      <w:r>
-        <w:t xml:space="preserve"> con los contactos de </w:t>
-      </w:r>
-      <w:proofErr w:type="spellStart"/>
-      <w:r>
-        <w:t>WhatsApp</w:t>
-      </w:r>
-      <w:proofErr w:type="spellEnd"/>
-      <w:r>
-        <w:t>.</w:t>
+        <w:t>Implementación de un sistema de seguimiento para monitorear las interacciones del bot con los contactos de WhatsApp.</w:t>
       </w:r>
       <w:r>
         <w:t xml:space="preserve"> (Esta opción quizás esté fuera del alcance de este proyecto)</w:t>
@@ -7974,21 +7085,8 @@
         <w:jc w:val="both"/>
       </w:pPr>
       <w:r>
-        <w:t xml:space="preserve">Investigación y estudio de las mejores opciones de personalización para </w:t>
-      </w:r>
-      <w:proofErr w:type="spellStart"/>
-      <w:r>
-        <w:t>bots</w:t>
-      </w:r>
-      <w:proofErr w:type="spellEnd"/>
-      <w:r>
-        <w:t xml:space="preserve"> automáticos en </w:t>
-      </w:r>
-      <w:proofErr w:type="spellStart"/>
-      <w:r>
-        <w:t>WhatsApp</w:t>
-      </w:r>
-      <w:proofErr w:type="spellEnd"/>
+        <w:t>Investigación y estudio de las mejores opciones de personalización para bots automáticos en WhatsApp</w:t>
+      </w:r>
       <w:r>
         <w:t>, investigar sobre las posibles necesidades de los clientes para la personalización</w:t>
       </w:r>
@@ -8001,15 +7099,7 @@
         <w:jc w:val="both"/>
       </w:pPr>
       <w:r>
-        <w:t xml:space="preserve">Implementación de opciones de personalización en la aplicación, como definir palabras clave para activar el </w:t>
-      </w:r>
-      <w:proofErr w:type="spellStart"/>
-      <w:r>
-        <w:t>bot</w:t>
-      </w:r>
-      <w:proofErr w:type="spellEnd"/>
-      <w:r>
-        <w:t>, programar mensajes automatizados para ser enviados en un momento determinado, entre otras.</w:t>
+        <w:t>Implementación de opciones de personalización en la aplicación, como definir palabras clave para activar el bot, programar mensajes automatizados para ser enviados en un momento determinado, entre otras.</w:t>
       </w:r>
     </w:p>
     <w:p>
@@ -8302,17 +7392,13 @@
       </w:pPr>
       <w:bookmarkStart w:id="40" w:name="_Toc137679714"/>
       <w:r>
-        <w:t>Documentación</w:t>
-      </w:r>
-      <w:r>
-        <w:t xml:space="preserve"> sobre paquetes de </w:t>
-      </w:r>
-      <w:proofErr w:type="spellStart"/>
-      <w:r>
-        <w:t>python</w:t>
-      </w:r>
-      <w:bookmarkEnd w:id="40"/>
-      <w:proofErr w:type="spellEnd"/>
+        <w:t>Documentación sobre P</w:t>
+      </w:r>
+      <w:bookmarkStart w:id="41" w:name="_GoBack"/>
+      <w:bookmarkEnd w:id="41"/>
+      <w:r>
+        <w:t>ython</w:t>
+      </w:r>
     </w:p>
     <w:p>
       <w:pPr>
@@ -8320,6 +7406,69 @@
         <w:jc w:val="both"/>
       </w:pPr>
       <w:hyperlink r:id="rId8" w:history="1">
+        <w:r>
+          <w:rPr>
+            <w:rStyle w:val="Hipervnculo"/>
+          </w:rPr>
+          <w:t>https://docs.python.org/es/3/tutorial/modules.html</w:t>
+        </w:r>
+      </w:hyperlink>
+    </w:p>
+    <w:p>
+      <w:pPr>
+        <w:spacing w:before="240"/>
+        <w:jc w:val="both"/>
+      </w:pPr>
+      <w:hyperlink r:id="rId9" w:history="1">
+        <w:r>
+          <w:rPr>
+            <w:rStyle w:val="Hipervnculo"/>
+          </w:rPr>
+          <w:t>https://ellibrodepython.com/python-pep8</w:t>
+        </w:r>
+      </w:hyperlink>
+    </w:p>
+    <w:p>
+      <w:pPr>
+        <w:spacing w:before="240"/>
+        <w:jc w:val="both"/>
+      </w:pPr>
+      <w:hyperlink r:id="rId10" w:history="1">
+        <w:r>
+          <w:rPr>
+            <w:rStyle w:val="Hipervnculo"/>
+          </w:rPr>
+          <w:t>https://recursospython.com/pep8es.pdf</w:t>
+        </w:r>
+      </w:hyperlink>
+    </w:p>
+    <w:p>
+      <w:pPr>
+        <w:spacing w:before="240"/>
+        <w:jc w:val="both"/>
+      </w:pPr>
+    </w:p>
+    <w:p>
+      <w:pPr>
+        <w:pStyle w:val="Ttulo2"/>
+      </w:pPr>
+      <w:r>
+        <w:t>Documentación</w:t>
+      </w:r>
+      <w:r>
+        <w:t xml:space="preserve"> sobre paquetes de P</w:t>
+      </w:r>
+      <w:r>
+        <w:t>ython</w:t>
+      </w:r>
+      <w:bookmarkEnd w:id="40"/>
+    </w:p>
+    <w:p>
+      <w:pPr>
+        <w:spacing w:before="240"/>
+        <w:jc w:val="both"/>
+      </w:pPr>
+      <w:hyperlink r:id="rId11" w:history="1">
         <w:r>
           <w:rPr>
             <w:rStyle w:val="Hipervnculo"/>
@@ -8332,7 +7481,7 @@
       <w:pPr>
         <w:jc w:val="both"/>
       </w:pPr>
-      <w:hyperlink r:id="rId9" w:history="1">
+      <w:hyperlink r:id="rId12" w:history="1">
         <w:r>
           <w:rPr>
             <w:rStyle w:val="Hipervnculo"/>
@@ -8345,7 +7494,7 @@
       <w:pPr>
         <w:jc w:val="both"/>
       </w:pPr>
-      <w:hyperlink r:id="rId10" w:history="1">
+      <w:hyperlink r:id="rId13" w:history="1">
         <w:r>
           <w:rPr>
             <w:rStyle w:val="Hipervnculo"/>
@@ -8358,7 +7507,7 @@
       <w:pPr>
         <w:jc w:val="both"/>
       </w:pPr>
-      <w:hyperlink r:id="rId11" w:history="1">
+      <w:hyperlink r:id="rId14" w:history="1">
         <w:r>
           <w:rPr>
             <w:rStyle w:val="Hipervnculo"/>
@@ -8371,7 +7520,7 @@
       <w:pPr>
         <w:jc w:val="both"/>
       </w:pPr>
-      <w:hyperlink r:id="rId12" w:history="1">
+      <w:hyperlink r:id="rId15" w:history="1">
         <w:r>
           <w:rPr>
             <w:rStyle w:val="Hipervnculo"/>
@@ -8384,7 +7533,7 @@
       <w:pPr>
         <w:jc w:val="both"/>
       </w:pPr>
-      <w:hyperlink r:id="rId13" w:history="1">
+      <w:hyperlink r:id="rId16" w:history="1">
         <w:r>
           <w:rPr>
             <w:rStyle w:val="Hipervnculo"/>
@@ -8397,7 +7546,7 @@
       <w:pPr>
         <w:jc w:val="both"/>
       </w:pPr>
-      <w:hyperlink r:id="rId14" w:history="1">
+      <w:hyperlink r:id="rId17" w:history="1">
         <w:r>
           <w:rPr>
             <w:rStyle w:val="Hipervnculo"/>
@@ -8410,7 +7559,7 @@
       <w:pPr>
         <w:jc w:val="both"/>
       </w:pPr>
-      <w:hyperlink r:id="rId15" w:history="1">
+      <w:hyperlink r:id="rId18" w:history="1">
         <w:r>
           <w:rPr>
             <w:rStyle w:val="Hipervnculo"/>
@@ -8423,7 +7572,7 @@
       <w:pPr>
         <w:jc w:val="both"/>
       </w:pPr>
-      <w:hyperlink r:id="rId16" w:history="1">
+      <w:hyperlink r:id="rId19" w:history="1">
         <w:r>
           <w:rPr>
             <w:rStyle w:val="Hipervnculo"/>
@@ -8436,6 +7585,19 @@
       <w:pPr>
         <w:jc w:val="both"/>
       </w:pPr>
+      <w:hyperlink r:id="rId20" w:history="1">
+        <w:r>
+          <w:rPr>
+            <w:rStyle w:val="Hipervnculo"/>
+          </w:rPr>
+          <w:t>https://pypi.org/project/Flask-DotEnv/</w:t>
+        </w:r>
+      </w:hyperlink>
+    </w:p>
+    <w:p>
+      <w:pPr>
+        <w:jc w:val="both"/>
+      </w:pPr>
     </w:p>
     <w:p>
       <w:pPr>
@@ -8443,28 +7605,15 @@
         <w:spacing w:before="0"/>
       </w:pPr>
       <w:r>
-        <w:t xml:space="preserve">Documentación sobre </w:t>
-      </w:r>
-      <w:proofErr w:type="spellStart"/>
-      <w:r>
-        <w:t>React</w:t>
-      </w:r>
-      <w:proofErr w:type="spellEnd"/>
-      <w:r>
-        <w:t xml:space="preserve"> </w:t>
-      </w:r>
-      <w:proofErr w:type="spellStart"/>
-      <w:r>
-        <w:t>Native</w:t>
-      </w:r>
-      <w:proofErr w:type="spellEnd"/>
+        <w:t>Documentación sobre React Native</w:t>
+      </w:r>
     </w:p>
     <w:p>
       <w:pPr>
         <w:spacing w:before="240"/>
         <w:jc w:val="both"/>
       </w:pPr>
-      <w:hyperlink r:id="rId17" w:history="1">
+      <w:hyperlink r:id="rId21" w:history="1">
         <w:r>
           <w:rPr>
             <w:rStyle w:val="Hipervnculo"/>
@@ -8478,7 +7627,7 @@
         <w:spacing w:before="240"/>
         <w:jc w:val="both"/>
       </w:pPr>
-      <w:hyperlink r:id="rId18" w:history="1">
+      <w:hyperlink r:id="rId22" w:history="1">
         <w:r>
           <w:rPr>
             <w:rStyle w:val="Hipervnculo"/>
@@ -8492,7 +7641,7 @@
         <w:spacing w:before="240"/>
         <w:jc w:val="both"/>
       </w:pPr>
-      <w:hyperlink r:id="rId19" w:history="1">
+      <w:hyperlink r:id="rId23" w:history="1">
         <w:r>
           <w:rPr>
             <w:rStyle w:val="Hipervnculo"/>
@@ -8505,7 +7654,7 @@
       <w:pPr>
         <w:jc w:val="both"/>
       </w:pPr>
-      <w:hyperlink r:id="rId20" w:history="1">
+      <w:hyperlink r:id="rId24" w:history="1">
         <w:r>
           <w:rPr>
             <w:rStyle w:val="Hipervnculo"/>
@@ -8518,7 +7667,7 @@
       <w:pPr>
         <w:jc w:val="both"/>
       </w:pPr>
-      <w:hyperlink r:id="rId21" w:history="1">
+      <w:hyperlink r:id="rId25" w:history="1">
         <w:r>
           <w:rPr>
             <w:rStyle w:val="Hipervnculo"/>
@@ -8531,8 +7680,19 @@
       <w:pPr>
         <w:jc w:val="both"/>
       </w:pPr>
-      <w:bookmarkStart w:id="41" w:name="_GoBack"/>
-      <w:bookmarkEnd w:id="41"/>
+      <w:hyperlink r:id="rId26" w:history="1">
+        <w:r>
+          <w:rPr>
+            <w:rStyle w:val="Hipervnculo"/>
+          </w:rPr>
+          <w:t>https://reactnavigation.org/docs/getting-started/</w:t>
+        </w:r>
+      </w:hyperlink>
+    </w:p>
+    <w:p>
+      <w:pPr>
+        <w:jc w:val="both"/>
+      </w:pPr>
     </w:p>
     <w:p>
       <w:pPr>
@@ -8540,20 +7700,25 @@
         <w:spacing w:before="0"/>
       </w:pPr>
       <w:r>
-        <w:t xml:space="preserve">Documentación sobre paquetes de </w:t>
-      </w:r>
-      <w:proofErr w:type="spellStart"/>
-      <w:r>
-        <w:t>node</w:t>
-      </w:r>
-      <w:proofErr w:type="spellEnd"/>
+        <w:lastRenderedPageBreak/>
+        <w:t>D</w:t>
+      </w:r>
+      <w:r>
+        <w:t>ocumentación sobre paquetes de N</w:t>
+      </w:r>
+      <w:r>
+        <w:t>ode</w:t>
+      </w:r>
+      <w:r>
+        <w:t>.js</w:t>
+      </w:r>
     </w:p>
     <w:p>
       <w:pPr>
         <w:spacing w:before="240"/>
         <w:jc w:val="both"/>
       </w:pPr>
-      <w:hyperlink r:id="rId22" w:history="1">
+      <w:hyperlink r:id="rId27" w:history="1">
         <w:r>
           <w:rPr>
             <w:rStyle w:val="Hipervnculo"/>
@@ -8574,7 +7739,7 @@
           <w:shd w:val="clear" w:color="auto" w:fill="FFFFFF"/>
         </w:rPr>
       </w:pPr>
-      <w:hyperlink r:id="rId23" w:history="1">
+      <w:hyperlink r:id="rId28" w:history="1">
         <w:r>
           <w:rPr>
             <w:rStyle w:val="Hipervnculo"/>
@@ -8589,52 +7754,30 @@
     </w:p>
     <w:p>
       <w:pPr>
+        <w:jc w:val="both"/>
+      </w:pPr>
+    </w:p>
+    <w:p>
+      <w:pPr>
+        <w:pStyle w:val="Ttulo2"/>
+        <w:spacing w:before="0"/>
+      </w:pPr>
+      <w:r>
+        <w:t>Documen</w:t>
+      </w:r>
+      <w:r>
+        <w:t>tación sobre autenticación con G</w:t>
+      </w:r>
+      <w:r>
+        <w:t>oogle</w:t>
+      </w:r>
+    </w:p>
+    <w:p>
+      <w:pPr>
         <w:spacing w:before="240"/>
         <w:jc w:val="both"/>
       </w:pPr>
-    </w:p>
-    <w:p>
-      <w:pPr>
-        <w:jc w:val="both"/>
-      </w:pPr>
-      <w:hyperlink r:id="rId24" w:history="1">
-        <w:r>
-          <w:rPr>
-            <w:rStyle w:val="Hipervnculo"/>
-          </w:rPr>
-          <w:t>https://www.npmjs.com/package/react-router-dom</w:t>
-        </w:r>
-      </w:hyperlink>
-    </w:p>
-    <w:p>
-      <w:pPr>
-        <w:jc w:val="both"/>
-      </w:pPr>
-    </w:p>
-    <w:p>
-      <w:pPr>
-        <w:pStyle w:val="Ttulo2"/>
-        <w:spacing w:before="0"/>
-      </w:pPr>
-      <w:r>
-        <w:lastRenderedPageBreak/>
-        <w:t xml:space="preserve">Documentación sobre </w:t>
-      </w:r>
-      <w:r>
-        <w:t xml:space="preserve">autenticación con </w:t>
-      </w:r>
-      <w:proofErr w:type="spellStart"/>
-      <w:r>
-        <w:t>google</w:t>
-      </w:r>
-      <w:proofErr w:type="spellEnd"/>
-    </w:p>
-    <w:p>
-      <w:pPr>
-        <w:spacing w:before="240"/>
-        <w:jc w:val="both"/>
-      </w:pPr>
-      <w:hyperlink r:id="rId25" w:history="1">
+      <w:hyperlink r:id="rId29" w:history="1">
         <w:r>
           <w:rPr>
             <w:rStyle w:val="Hipervnculo"/>
@@ -8645,9 +7788,40 @@
     </w:p>
     <w:p>
       <w:pPr>
+        <w:jc w:val="both"/>
+      </w:pPr>
+    </w:p>
+    <w:p>
+      <w:pPr>
+        <w:pStyle w:val="Ttulo2"/>
+        <w:spacing w:before="0"/>
+      </w:pPr>
+      <w:r>
+        <w:t xml:space="preserve">Documentación sobre </w:t>
+      </w:r>
+      <w:r>
+        <w:t>mane</w:t>
+      </w:r>
+      <w:r>
+        <w:t>jo de mensajes de W</w:t>
+      </w:r>
+      <w:r>
+        <w:t>hatsapp con Twilio</w:t>
+      </w:r>
+    </w:p>
+    <w:p>
+      <w:pPr>
         <w:spacing w:before="240"/>
         <w:jc w:val="both"/>
       </w:pPr>
+      <w:hyperlink r:id="rId30" w:history="1">
+        <w:r>
+          <w:rPr>
+            <w:rStyle w:val="Hipervnculo"/>
+          </w:rPr>
+          <w:t>https://www.twilio.com/es-mx/docs/whatsapp/tutorial/send-and-receive-media-messages-whatsapp-python#genera-un-twiml-en-tu-aplicacio%CC%81n</w:t>
+        </w:r>
+      </w:hyperlink>
     </w:p>
     <w:p>
       <w:pPr>
@@ -8661,20 +7835,18 @@
         <w:spacing w:before="0"/>
       </w:pPr>
       <w:r>
-        <w:t xml:space="preserve">Tutoriales de </w:t>
-      </w:r>
-      <w:proofErr w:type="spellStart"/>
-      <w:r>
-        <w:t>youtube</w:t>
-      </w:r>
-      <w:proofErr w:type="spellEnd"/>
+        <w:t>Tutoriales de Y</w:t>
+      </w:r>
+      <w:r>
+        <w:t>outube</w:t>
+      </w:r>
     </w:p>
     <w:p>
       <w:pPr>
         <w:spacing w:before="240"/>
         <w:jc w:val="both"/>
       </w:pPr>
-      <w:hyperlink r:id="rId26" w:history="1">
+      <w:hyperlink r:id="rId31" w:history="1">
         <w:r>
           <w:rPr>
             <w:rStyle w:val="Hipervnculo"/>
@@ -8688,7 +7860,7 @@
         <w:spacing w:before="240"/>
         <w:jc w:val="both"/>
       </w:pPr>
-      <w:hyperlink r:id="rId27" w:history="1">
+      <w:hyperlink r:id="rId32" w:history="1">
         <w:r>
           <w:rPr>
             <w:rStyle w:val="Hipervnculo"/>
@@ -8701,7 +7873,7 @@
       <w:pPr>
         <w:jc w:val="both"/>
       </w:pPr>
-      <w:hyperlink r:id="rId28" w:history="1">
+      <w:hyperlink r:id="rId33" w:history="1">
         <w:r>
           <w:rPr>
             <w:rStyle w:val="Hipervnculo"/>
@@ -8714,12 +7886,25 @@
       <w:pPr>
         <w:jc w:val="both"/>
       </w:pPr>
-      <w:hyperlink r:id="rId29" w:history="1">
+      <w:hyperlink r:id="rId34" w:history="1">
         <w:r>
           <w:rPr>
             <w:rStyle w:val="Hipervnculo"/>
           </w:rPr>
           <w:t>https://www.youtube.com/watch?v=mEUSNId1Hfc&amp;ab_channel=ParwizForogh</w:t>
+        </w:r>
+      </w:hyperlink>
+    </w:p>
+    <w:p>
+      <w:pPr>
+        <w:jc w:val="both"/>
+      </w:pPr>
+      <w:hyperlink r:id="rId35" w:history="1">
+        <w:r>
+          <w:rPr>
+            <w:rStyle w:val="Hipervnculo"/>
+          </w:rPr>
+          <w:t>https://www.youtube.com/watch?v=AyyX9yM_OZk&amp;ab_channel=CodeWithPrince</w:t>
         </w:r>
       </w:hyperlink>
     </w:p>
@@ -14159,7 +13344,7 @@
   <w:style w:type="paragraph" w:default="1" w:styleId="Normal">
     <w:name w:val="Normal"/>
     <w:qFormat/>
-    <w:rsid w:val="0048170F"/>
+    <w:rsid w:val="002A6C52"/>
   </w:style>
   <w:style w:type="paragraph" w:styleId="Ttulo1">
     <w:name w:val="heading 1"/>
@@ -14696,7 +13881,7 @@
   <w:style w:type="paragraph" w:default="1" w:styleId="Normal">
     <w:name w:val="Normal"/>
     <w:qFormat/>
-    <w:rsid w:val="0048170F"/>
+    <w:rsid w:val="002A6C52"/>
   </w:style>
   <w:style w:type="paragraph" w:styleId="Ttulo1">
     <w:name w:val="heading 1"/>
@@ -15383,7 +14568,7 @@
 </file>
 
 <file path=customXml/itemProps2.xml><?xml version="1.0" encoding="utf-8"?>
-<ds:datastoreItem xmlns:ds="http://schemas.openxmlformats.org/officeDocument/2006/customXml" ds:itemID="{426F3FE5-772F-4285-94D6-5969CAE21A77}">
+<ds:datastoreItem xmlns:ds="http://schemas.openxmlformats.org/officeDocument/2006/customXml" ds:itemID="{2C5715AD-89DF-4761-92EE-CDCA5216C9D3}">
   <ds:schemaRefs>
     <ds:schemaRef ds:uri="http://schemas.openxmlformats.org/officeDocument/2006/bibliography"/>
   </ds:schemaRefs>

</xml_diff>